<commit_message>
Updated with Final Submission Date
Project submitted on 8/26/20
</commit_message>
<xml_diff>
--- a/project proposal.docx
+++ b/project proposal.docx
@@ -23,7 +23,13 @@
         <w:pStyle w:val="Subtitle"/>
       </w:pPr>
       <w:r>
-        <w:t>8/25/20</w:t>
+        <w:t>8/2</w:t>
+      </w:r>
+      <w:r>
+        <w:t>6</w:t>
+      </w:r>
+      <w:r>
+        <w:t>/20</w:t>
       </w:r>
     </w:p>
     <w:p>

</xml_diff>

<commit_message>
Green LED and Apple Watch
How Apple measures heart rate with green LED.
</commit_message>
<xml_diff>
--- a/project proposal.docx
+++ b/project proposal.docx
@@ -644,7 +644,37 @@
         <w:t>T</w:t>
       </w:r>
       <w:r>
-        <w:t xml:space="preserve">he Apple watch uses an optical method, photoplethysmography (PPG), to measure heart rate. An LED is focused on the skin and reflected light is measured. The heart rate is determined from analysis of the reflected light. The alternative method is wearing a chest strap with an embedded ECG. </w:t>
+        <w:t xml:space="preserve">he Apple watch uses an optical method, photoplethysmography (PPG), to measure heart rate. A </w:t>
+      </w:r>
+      <w:r>
+        <w:t xml:space="preserve">green </w:t>
+      </w:r>
+      <w:r>
+        <w:t xml:space="preserve">LED is focused on the skin and </w:t>
+      </w:r>
+      <w:r>
+        <w:t xml:space="preserve">the </w:t>
+      </w:r>
+      <w:r>
+        <w:t xml:space="preserve">reflected light is measured. </w:t>
+      </w:r>
+      <w:r>
+        <w:t>When the heart pulses, more blood flows, and more green light is absorbed. The heart rate is determined from this absorption</w:t>
+      </w:r>
+      <w:r>
+        <w:t xml:space="preserve">. </w:t>
+      </w:r>
+    </w:p>
+    <w:p/>
+    <w:p>
+      <w:r>
+        <w:t xml:space="preserve">The alternative method is wearing a chest strap with an embedded </w:t>
+      </w:r>
+      <w:r>
+        <w:t xml:space="preserve">electrocardiogram or </w:t>
+      </w:r>
+      <w:r>
+        <w:t xml:space="preserve">ECG. </w:t>
       </w:r>
       <w:r>
         <w:t>The ECG measures the electrical signal</w:t>
@@ -743,6 +773,7 @@
     </w:p>
     <w:p>
       <w:r>
+        <w:lastRenderedPageBreak/>
         <w:t>“</w:t>
       </w:r>
       <w:r>
@@ -800,11 +831,43 @@
         <w:t>.</w:t>
       </w:r>
     </w:p>
+    <w:p>
+      <w:pPr>
+        <w:rPr>
+          <w:sz w:val="20"/>
+          <w:szCs w:val="20"/>
+        </w:rPr>
+      </w:pPr>
+      <w:r>
+        <w:rPr>
+          <w:sz w:val="20"/>
+          <w:szCs w:val="20"/>
+        </w:rPr>
+        <w:t>“</w:t>
+      </w:r>
+      <w:hyperlink r:id="rId8" w:history="1">
+        <w:r>
+          <w:rPr>
+            <w:rStyle w:val="Hyperlink"/>
+            <w:sz w:val="20"/>
+            <w:szCs w:val="20"/>
+          </w:rPr>
+          <w:t>How Apple Watch Measures Your Heart Rate</w:t>
+        </w:r>
+      </w:hyperlink>
+      <w:r>
+        <w:rPr>
+          <w:sz w:val="20"/>
+          <w:szCs w:val="20"/>
+        </w:rPr>
+        <w:t xml:space="preserve">”. Apple.3/24/2020. </w:t>
+      </w:r>
+    </w:p>
     <w:p/>
     <w:p/>
     <w:p/>
     <w:sectPr>
-      <w:footerReference w:type="default" r:id="rId8"/>
+      <w:footerReference w:type="default" r:id="rId9"/>
       <w:pgSz w:w="12240" w:h="15840"/>
       <w:pgMar w:top="1440" w:right="1440" w:bottom="1440" w:left="1440" w:header="720" w:footer="720" w:gutter="0"/>
       <w:cols w:space="720"/>
@@ -924,7 +987,7 @@
         </mc:Choice>
         <mc:Fallback>
           <w:pict>
-            <v:rect w14:anchorId="5176B531" id="Rectangle 452" o:spid="_x0000_s1026" style="position:absolute;margin-left:0;margin-top:0;width:579.9pt;height:750.3pt;z-index:251659264;visibility:visible;mso-wrap-style:square;mso-width-percent:950;mso-height-percent:950;mso-wrap-distance-left:9pt;mso-wrap-distance-top:0;mso-wrap-distance-right:9pt;mso-wrap-distance-bottom:0;mso-position-horizontal:center;mso-position-horizontal-relative:page;mso-position-vertical:center;mso-position-vertical-relative:page;mso-width-percent:950;mso-height-percent:950;mso-width-relative:page;mso-height-relative:page;v-text-anchor:middle" o:gfxdata="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" filled="f" strokecolor="#747070 [1614]" strokeweight="1.25pt">
+            <v:rect w14:anchorId="2140F227" id="Rectangle 452" o:spid="_x0000_s1026" style="position:absolute;margin-left:0;margin-top:0;width:579.9pt;height:750.3pt;z-index:251659264;visibility:visible;mso-wrap-style:square;mso-width-percent:950;mso-height-percent:950;mso-wrap-distance-left:9pt;mso-wrap-distance-top:0;mso-wrap-distance-right:9pt;mso-wrap-distance-bottom:0;mso-position-horizontal:center;mso-position-horizontal-relative:page;mso-position-vertical:center;mso-position-vertical-relative:page;mso-width-percent:950;mso-height-percent:950;mso-width-relative:page;mso-height-relative:page;v-text-anchor:middle" o:gfxdata="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" filled="f" strokecolor="#747070 [1614]" strokeweight="1.25pt">
               <w10:wrap anchorx="page" anchory="page"/>
             </v:rect>
           </w:pict>

</xml_diff>

<commit_message>
New plots for cluster distributions
</commit_message>
<xml_diff>
--- a/project proposal.docx
+++ b/project proposal.docx
@@ -23,7 +23,10 @@
         <w:pStyle w:val="Subtitle"/>
       </w:pPr>
       <w:r>
-        <w:t>9/1</w:t>
+        <w:t>9/</w:t>
+      </w:r>
+      <w:r>
+        <w:t>4</w:t>
       </w:r>
       <w:r>
         <w:t>/20</w:t>
@@ -78,10 +81,7 @@
         <w:t>These high intensity sessions (HIIT)</w:t>
       </w:r>
       <w:r>
-        <w:t xml:space="preserve"> not only benefits elite athletes but people at all levels of fitness</w:t>
-      </w:r>
-      <w:r>
-        <w:t xml:space="preserve"> and age. With the proper guidance, </w:t>
+        <w:t xml:space="preserve"> not only benefits elite athletes but people at all levels of fitness and age. With the proper guidance, </w:t>
       </w:r>
       <w:r>
         <w:t>90-year</w:t>
@@ -156,10 +156,7 @@
         <w:pStyle w:val="Heading4"/>
       </w:pPr>
       <w:r>
-        <w:t>P</w:t>
-      </w:r>
-      <w:r>
-        <w:t xml:space="preserve">roblem </w:t>
+        <w:t xml:space="preserve">Problem </w:t>
       </w:r>
       <w:r>
         <w:t>S</w:t>
@@ -196,10 +193,7 @@
         <w:t>However, these zones ar</w:t>
       </w:r>
       <w:r>
-        <w:t xml:space="preserve">e not rigorously defined. </w:t>
-      </w:r>
-      <w:r>
-        <w:t>Health organizations, such as the CDC, define 2 zones, a target heart rate zone and a high intensity target zone. Heart rate manufactures (Polar</w:t>
+        <w:t>e not rigorously defined. Health organizations, such as the CDC, define 2 zones, a target heart rate zone and a high intensity target zone. Heart rate manufactures (Polar</w:t>
       </w:r>
       <w:r>
         <w:sym w:font="Symbol" w:char="F0E4"/>
@@ -249,28 +243,13 @@
         <w:t>set</w:t>
       </w:r>
       <w:r>
-        <w:t xml:space="preserve">. </w:t>
-      </w:r>
-      <w:r>
-        <w:t>F</w:t>
-      </w:r>
-      <w:r>
-        <w:t>or this exploratory study</w:t>
-      </w:r>
-      <w:r>
-        <w:t xml:space="preserve">, the data </w:t>
-      </w:r>
-      <w:r>
-        <w:t xml:space="preserve">will be </w:t>
+        <w:t xml:space="preserve">. For this exploratory study, the data will be </w:t>
       </w:r>
       <w:r>
         <w:t xml:space="preserve">exported </w:t>
       </w:r>
       <w:r>
-        <w:t xml:space="preserve">from </w:t>
-      </w:r>
-      <w:r>
-        <w:t>the authors</w:t>
+        <w:t>from the authors</w:t>
       </w:r>
       <w:r>
         <w:t xml:space="preserve"> own </w:t>
@@ -282,13 +261,7 @@
         <w:t xml:space="preserve">Series </w:t>
       </w:r>
       <w:r>
-        <w:t xml:space="preserve">4 watch. </w:t>
-      </w:r>
-      <w:r>
-        <w:t>T</w:t>
-      </w:r>
-      <w:r>
-        <w:t>he dataset was</w:t>
+        <w:t>4 watch. The dataset was</w:t>
       </w:r>
       <w:r>
         <w:t xml:space="preserve"> collected over 4 </w:t>
@@ -641,10 +614,7 @@
     </w:p>
     <w:p>
       <w:r>
-        <w:t>T</w:t>
-      </w:r>
-      <w:r>
-        <w:t xml:space="preserve">he Apple watch uses an optical method, photoplethysmography (PPG), to measure heart rate. A </w:t>
+        <w:t xml:space="preserve">The Apple watch uses an optical method, photoplethysmography (PPG), to measure heart rate. A </w:t>
       </w:r>
       <w:r>
         <w:t xml:space="preserve">green </w:t>
@@ -803,23 +773,7 @@
             <w:sz w:val="20"/>
             <w:szCs w:val="20"/>
           </w:rPr>
-          <w:t>How Apple Watch Measures Your</w:t>
-        </w:r>
-        <w:r>
-          <w:rPr>
-            <w:rStyle w:val="Hyperlink"/>
-            <w:sz w:val="20"/>
-            <w:szCs w:val="20"/>
-          </w:rPr>
-          <w:t xml:space="preserve"> </w:t>
-        </w:r>
-        <w:r>
-          <w:rPr>
-            <w:rStyle w:val="Hyperlink"/>
-            <w:sz w:val="20"/>
-            <w:szCs w:val="20"/>
-          </w:rPr>
-          <w:t>Heart Rate</w:t>
+          <w:t>How Apple Watch Measures Your Heart Rate</w:t>
         </w:r>
       </w:hyperlink>
       <w:r>

</xml_diff>

<commit_message>
With Polar Zone Asignment
use the assign function
</commit_message>
<xml_diff>
--- a/project proposal.docx
+++ b/project proposal.docx
@@ -26,7 +26,7 @@
         <w:t>9/</w:t>
       </w:r>
       <w:r>
-        <w:t>4</w:t>
+        <w:t>15</w:t>
       </w:r>
       <w:r>
         <w:t>/20</w:t>
@@ -759,14 +759,40 @@
           <w:szCs w:val="20"/>
         </w:rPr>
       </w:pPr>
+      <w:hyperlink r:id="rId8" w:history="1">
+        <w:r>
+          <w:rPr>
+            <w:rStyle w:val="Hyperlink"/>
+            <w:sz w:val="20"/>
+            <w:szCs w:val="20"/>
+          </w:rPr>
+          <w:t>“Polar H10 Heart Rate Sensor System”,</w:t>
+        </w:r>
+      </w:hyperlink>
       <w:r>
         <w:rPr>
           <w:sz w:val="20"/>
           <w:szCs w:val="20"/>
         </w:rPr>
+        <w:t xml:space="preserve"> Polar. 11/11/19.</w:t>
+      </w:r>
+    </w:p>
+    <w:p>
+      <w:pPr>
+        <w:rPr>
+          <w:sz w:val="20"/>
+          <w:szCs w:val="20"/>
+        </w:rPr>
+      </w:pPr>
+      <w:r>
+        <w:rPr>
+          <w:sz w:val="20"/>
+          <w:szCs w:val="20"/>
+        </w:rPr>
+        <w:lastRenderedPageBreak/>
         <w:t>“</w:t>
       </w:r>
-      <w:hyperlink r:id="rId8" w:history="1">
+      <w:hyperlink r:id="rId9" w:history="1">
         <w:r>
           <w:rPr>
             <w:rStyle w:val="Hyperlink"/>
@@ -788,7 +814,7 @@
     <w:p/>
     <w:p/>
     <w:sectPr>
-      <w:footerReference w:type="default" r:id="rId9"/>
+      <w:footerReference w:type="default" r:id="rId10"/>
       <w:pgSz w:w="12240" w:h="15840"/>
       <w:pgMar w:top="1440" w:right="1440" w:bottom="1440" w:left="1440" w:header="720" w:footer="720" w:gutter="0"/>
       <w:cols w:space="720"/>

</xml_diff>

<commit_message>
DBSCAN with only 1 Cluster. Drart v1
Must text modified, dbscan identified only 1 cluster
</commit_message>
<xml_diff>
--- a/project proposal.docx
+++ b/project proposal.docx
@@ -864,6 +864,31 @@
           <w:szCs w:val="20"/>
         </w:rPr>
       </w:pPr>
+      <w:hyperlink r:id="rId12" w:history="1">
+        <w:r>
+          <w:rPr>
+            <w:rStyle w:val="Hyperlink"/>
+            <w:sz w:val="20"/>
+            <w:szCs w:val="20"/>
+          </w:rPr>
+          <w:t>“Gaussian Mixture Model”</w:t>
+        </w:r>
+      </w:hyperlink>
+      <w:r>
+        <w:rPr>
+          <w:sz w:val="20"/>
+          <w:szCs w:val="20"/>
+        </w:rPr>
+        <w:t xml:space="preserve">. YouTube Video. </w:t>
+      </w:r>
+    </w:p>
+    <w:p>
+      <w:pPr>
+        <w:rPr>
+          <w:sz w:val="20"/>
+          <w:szCs w:val="20"/>
+        </w:rPr>
+      </w:pPr>
       <w:r>
         <w:rPr>
           <w:sz w:val="20"/>
@@ -876,7 +901,7 @@
     <w:p/>
     <w:p/>
     <w:sectPr>
-      <w:footerReference w:type="default" r:id="rId12"/>
+      <w:footerReference w:type="default" r:id="rId13"/>
       <w:pgSz w:w="12240" w:h="15840"/>
       <w:pgMar w:top="1440" w:right="1440" w:bottom="1440" w:left="1440" w:header="720" w:footer="720" w:gutter="0"/>
       <w:cols w:space="720"/>

</xml_diff>

<commit_message>
Bug with hyperparameter selection fixed
</commit_message>
<xml_diff>
--- a/project proposal.docx
+++ b/project proposal.docx
@@ -5,27 +5,71 @@
     <w:p>
       <w:pPr>
         <w:pStyle w:val="Title"/>
-      </w:pPr>
-      <w:r>
+        <w:rPr>
+          <w:rFonts w:cstheme="majorHAnsi"/>
+          <w:color w:val="4472C4" w:themeColor="accent1"/>
+        </w:rPr>
+      </w:pPr>
+      <w:r>
+        <w:rPr>
+          <w:rFonts w:cstheme="majorHAnsi"/>
+          <w:color w:val="4472C4" w:themeColor="accent1"/>
+        </w:rPr>
         <w:t>Machine Learning and Heart Rate Zones</w:t>
       </w:r>
     </w:p>
     <w:p>
       <w:pPr>
+        <w:pStyle w:val="Heading1"/>
+        <w:rPr>
+          <w:rFonts w:cstheme="majorHAnsi"/>
+        </w:rPr>
+      </w:pPr>
+      <w:r>
+        <w:rPr>
+          <w:rFonts w:cstheme="majorHAnsi"/>
+        </w:rPr>
+        <w:t>Project Proposal</w:t>
+      </w:r>
+    </w:p>
+    <w:p>
+      <w:pPr>
         <w:pStyle w:val="Subtitle"/>
-      </w:pPr>
-      <w:r>
+        <w:spacing w:line="240" w:lineRule="auto"/>
+        <w:rPr>
+          <w:rFonts w:asciiTheme="majorHAnsi" w:hAnsiTheme="majorHAnsi" w:cstheme="majorHAnsi"/>
+          <w:color w:val="4472C4" w:themeColor="accent1"/>
+        </w:rPr>
+      </w:pPr>
+      <w:r>
+        <w:rPr>
+          <w:rFonts w:asciiTheme="majorHAnsi" w:hAnsiTheme="majorHAnsi" w:cstheme="majorHAnsi"/>
+          <w:color w:val="4472C4" w:themeColor="accent1"/>
+        </w:rPr>
         <w:t>Tom Springett</w:t>
       </w:r>
     </w:p>
     <w:p>
       <w:pPr>
         <w:pStyle w:val="Subtitle"/>
-      </w:pPr>
-      <w:r>
-        <w:t>9/22</w:t>
-      </w:r>
-      <w:r>
+        <w:spacing w:line="240" w:lineRule="auto"/>
+        <w:rPr>
+          <w:rFonts w:asciiTheme="majorHAnsi" w:hAnsiTheme="majorHAnsi" w:cstheme="majorHAnsi"/>
+          <w:color w:val="4472C4" w:themeColor="accent1"/>
+        </w:rPr>
+      </w:pPr>
+      <w:r>
+        <w:rPr>
+          <w:rFonts w:asciiTheme="majorHAnsi" w:hAnsiTheme="majorHAnsi" w:cstheme="majorHAnsi"/>
+          <w:color w:val="4472C4" w:themeColor="accent1"/>
+        </w:rPr>
+        <w:t>10/8</w:t>
+      </w:r>
+      <w:r>
+        <w:rPr>
+          <w:rFonts w:asciiTheme="majorHAnsi" w:hAnsiTheme="majorHAnsi" w:cstheme="majorHAnsi"/>
+          <w:color w:val="4472C4" w:themeColor="accent1"/>
+        </w:rPr>
         <w:t>/20</w:t>
       </w:r>
     </w:p>
@@ -309,7 +353,11 @@
         <w:t xml:space="preserve">. If the results from this study are promising, there will be an effort to </w:t>
       </w:r>
       <w:r>
-        <w:t>work thro</w:t>
+        <w:t xml:space="preserve">work </w:t>
+      </w:r>
+      <w:r>
+        <w:lastRenderedPageBreak/>
+        <w:t>thro</w:t>
       </w:r>
       <w:r>
         <w:t>u</w:t>
@@ -324,7 +372,6 @@
     <w:p/>
     <w:p>
       <w:r>
-        <w:lastRenderedPageBreak/>
         <w:t xml:space="preserve">However, even with its limitations, the dataset should be able to determine clusters of high intensity heart rate zones.  A search will also be done to see if this personal dataset can be augmented by open source heart </w:t>
       </w:r>
       <w:r>
@@ -714,6 +761,7 @@
           <w:sz w:val="20"/>
           <w:szCs w:val="20"/>
         </w:rPr>
+        <w:lastRenderedPageBreak/>
         <w:t xml:space="preserve">“Feel the beat of Heart Rate Training”. Harvard Health Publishing. 12/2017. </w:t>
       </w:r>
     </w:p>
@@ -786,7 +834,6 @@
           <w:sz w:val="20"/>
           <w:szCs w:val="20"/>
         </w:rPr>
-        <w:lastRenderedPageBreak/>
         <w:t>“</w:t>
       </w:r>
       <w:hyperlink r:id="rId9" w:history="1">
@@ -2933,16 +2980,18 @@
   </w:style>
   <w:style w:type="paragraph" w:styleId="Heading1">
     <w:name w:val="heading 1"/>
-    <w:basedOn w:val="Normal"/>
-    <w:next w:val="Normal"/>
+    <w:basedOn w:val="NoSpacing"/>
+    <w:next w:val="NoSpacing"/>
     <w:link w:val="Heading1Char"/>
+    <w:autoRedefine/>
     <w:uiPriority w:val="9"/>
     <w:qFormat/>
-    <w:rsid w:val="00F667F2"/>
+    <w:rsid w:val="00A14052"/>
     <w:pPr>
       <w:keepNext/>
       <w:keepLines/>
       <w:spacing w:before="240"/>
+      <w:jc w:val="center"/>
       <w:outlineLvl w:val="0"/>
     </w:pPr>
     <w:rPr>
@@ -3123,7 +3172,7 @@
     <w:basedOn w:val="DefaultParagraphFont"/>
     <w:link w:val="Heading1"/>
     <w:uiPriority w:val="9"/>
-    <w:rsid w:val="00F667F2"/>
+    <w:rsid w:val="00A14052"/>
     <w:rPr>
       <w:rFonts w:asciiTheme="majorHAnsi" w:eastAsiaTheme="majorEastAsia" w:hAnsiTheme="majorHAnsi" w:cstheme="majorBidi"/>
       <w:color w:val="2F5496" w:themeColor="accent1" w:themeShade="BF"/>
@@ -3354,6 +3403,20 @@
     <w:rPr>
       <w:color w:val="954F72" w:themeColor="followedHyperlink"/>
       <w:u w:val="single"/>
+    </w:rPr>
+  </w:style>
+  <w:style w:type="paragraph" w:styleId="NoSpacing">
+    <w:name w:val="No Spacing"/>
+    <w:uiPriority w:val="1"/>
+    <w:qFormat/>
+    <w:rsid w:val="00A14052"/>
+    <w:pPr>
+      <w:spacing w:line="240" w:lineRule="auto"/>
+    </w:pPr>
+    <w:rPr>
+      <w:color w:val="2F5496" w:themeColor="accent1" w:themeShade="BF"/>
+      <w:sz w:val="22"/>
+      <w:szCs w:val="22"/>
     </w:rPr>
   </w:style>
 </w:styles>

</xml_diff>